<commit_message>
making plot of na count AFTER outliers were removed
</commit_message>
<xml_diff>
--- a/removing-visual-outliers.docx
+++ b/removing-visual-outliers.docx
@@ -12252,7 +12252,7 @@
         </w:rPr>
         <w:t xml:space="preserve">Table </w:t>
       </w:r>
-      <w:bookmarkStart w:id="25f5d88f-584a-4e90-8f08-da57690385ce" w:name="unnamed-chunk-3"/>
+      <w:bookmarkStart w:id="dd6d9ba7-b7af-40ac-9924-cf21772a1697" w:name="unnamed-chunk-3"/>
       <w:r xmlns:w="http://schemas.openxmlformats.org/wordprocessingml/2006/main" xmlns:wp="http://schemas.openxmlformats.org/drawingml/2006/wordprocessingDrawing" xmlns:r="http://schemas.openxmlformats.org/officeDocument/2006/relationships" xmlns:w14="http://schemas.microsoft.com/office/word/2010/wordml">
         <w:rPr>
           <w:rFonts/>
@@ -12274,7 +12274,7 @@
         </w:rPr>
         <w:fldChar w:fldCharType="end" w:dirty="true"/>
       </w:r>
-      <w:bookmarkEnd w:id="25f5d88f-584a-4e90-8f08-da57690385ce"/>
+      <w:bookmarkEnd w:id="dd6d9ba7-b7af-40ac-9924-cf21772a1697"/>
       <w:r>
         <w:t xml:space="preserve">: </w:t>
       </w:r>
@@ -14893,6 +14893,1220 @@
         <w:t xml:space="preserve">#write_xlsx(all_vis_out1, "C:\\Users\\19177\\OneDrive - Colostate\\Desktop\\Dissertation\\headscan_dissertation\\all_vis_out1.xlsx")</w:t>
       </w:r>
     </w:p>
+    <w:p>
+      <w:pPr>
+        <w:pStyle w:val="SourceCode"/>
+      </w:pPr>
+      <w:r>
+        <w:rPr>
+          <w:rStyle w:val="NormalTok"/>
+        </w:rPr>
+        <w:t xml:space="preserve">measureNAsums </w:t>
+      </w:r>
+      <w:r>
+        <w:rPr>
+          <w:rStyle w:val="OtherTok"/>
+        </w:rPr>
+        <w:t xml:space="preserve">&lt;-</w:t>
+      </w:r>
+      <w:r>
+        <w:rPr>
+          <w:rStyle w:val="NormalTok"/>
+        </w:rPr>
+        <w:t xml:space="preserve"> </w:t>
+      </w:r>
+      <w:r>
+        <w:rPr>
+          <w:rStyle w:val="FunctionTok"/>
+        </w:rPr>
+        <w:t xml:space="preserve">colSums</w:t>
+      </w:r>
+      <w:r>
+        <w:rPr>
+          <w:rStyle w:val="NormalTok"/>
+        </w:rPr>
+        <w:t xml:space="preserve">(</w:t>
+      </w:r>
+      <w:r>
+        <w:rPr>
+          <w:rStyle w:val="FunctionTok"/>
+        </w:rPr>
+        <w:t xml:space="preserve">is.na</w:t>
+      </w:r>
+      <w:r>
+        <w:rPr>
+          <w:rStyle w:val="NormalTok"/>
+        </w:rPr>
+        <w:t xml:space="preserve">(headscan_full1))</w:t>
+      </w:r>
+      <w:r>
+        <w:br/>
+      </w:r>
+      <w:r>
+        <w:br/>
+      </w:r>
+      <w:r>
+        <w:rPr>
+          <w:rStyle w:val="NormalTok"/>
+        </w:rPr>
+        <w:t xml:space="preserve">measureNAprops </w:t>
+      </w:r>
+      <w:r>
+        <w:rPr>
+          <w:rStyle w:val="OtherTok"/>
+        </w:rPr>
+        <w:t xml:space="preserve">&lt;-</w:t>
+      </w:r>
+      <w:r>
+        <w:rPr>
+          <w:rStyle w:val="NormalTok"/>
+        </w:rPr>
+        <w:t xml:space="preserve"> </w:t>
+      </w:r>
+      <w:r>
+        <w:rPr>
+          <w:rStyle w:val="FunctionTok"/>
+        </w:rPr>
+        <w:t xml:space="preserve">colMeans</w:t>
+      </w:r>
+      <w:r>
+        <w:rPr>
+          <w:rStyle w:val="NormalTok"/>
+        </w:rPr>
+        <w:t xml:space="preserve">(</w:t>
+      </w:r>
+      <w:r>
+        <w:rPr>
+          <w:rStyle w:val="FunctionTok"/>
+        </w:rPr>
+        <w:t xml:space="preserve">is.na</w:t>
+      </w:r>
+      <w:r>
+        <w:rPr>
+          <w:rStyle w:val="NormalTok"/>
+        </w:rPr>
+        <w:t xml:space="preserve">(headscan_full1))</w:t>
+      </w:r>
+      <w:r>
+        <w:br/>
+      </w:r>
+      <w:r>
+        <w:br/>
+      </w:r>
+      <w:r>
+        <w:rPr>
+          <w:rStyle w:val="NormalTok"/>
+        </w:rPr>
+        <w:t xml:space="preserve">measureNAprops1 </w:t>
+      </w:r>
+      <w:r>
+        <w:rPr>
+          <w:rStyle w:val="OtherTok"/>
+        </w:rPr>
+        <w:t xml:space="preserve">&lt;-</w:t>
+      </w:r>
+      <w:r>
+        <w:rPr>
+          <w:rStyle w:val="NormalTok"/>
+        </w:rPr>
+        <w:t xml:space="preserve"> </w:t>
+      </w:r>
+      <w:r>
+        <w:rPr>
+          <w:rStyle w:val="FunctionTok"/>
+        </w:rPr>
+        <w:t xml:space="preserve">as.data.frame</w:t>
+      </w:r>
+      <w:r>
+        <w:rPr>
+          <w:rStyle w:val="NormalTok"/>
+        </w:rPr>
+        <w:t xml:space="preserve">(measureNAprops)</w:t>
+      </w:r>
+      <w:r>
+        <w:br/>
+      </w:r>
+      <w:r>
+        <w:rPr>
+          <w:rStyle w:val="NormalTok"/>
+        </w:rPr>
+        <w:t xml:space="preserve">measureNAprops1 </w:t>
+      </w:r>
+      <w:r>
+        <w:rPr>
+          <w:rStyle w:val="OtherTok"/>
+        </w:rPr>
+        <w:t xml:space="preserve">&lt;-</w:t>
+      </w:r>
+      <w:r>
+        <w:rPr>
+          <w:rStyle w:val="NormalTok"/>
+        </w:rPr>
+        <w:t xml:space="preserve"> </w:t>
+      </w:r>
+      <w:r>
+        <w:rPr>
+          <w:rStyle w:val="FunctionTok"/>
+        </w:rPr>
+        <w:t xml:space="preserve">rownames_to_column</w:t>
+      </w:r>
+      <w:r>
+        <w:rPr>
+          <w:rStyle w:val="NormalTok"/>
+        </w:rPr>
+        <w:t xml:space="preserve">(measureNAprops1, </w:t>
+      </w:r>
+      <w:r>
+        <w:rPr>
+          <w:rStyle w:val="StringTok"/>
+        </w:rPr>
+        <w:t xml:space="preserve">"measure_name"</w:t>
+      </w:r>
+      <w:r>
+        <w:rPr>
+          <w:rStyle w:val="NormalTok"/>
+        </w:rPr>
+        <w:t xml:space="preserve">)</w:t>
+      </w:r>
+      <w:r>
+        <w:br/>
+      </w:r>
+      <w:r>
+        <w:rPr>
+          <w:rStyle w:val="NormalTok"/>
+        </w:rPr>
+        <w:t xml:space="preserve">measureNAprops1 </w:t>
+      </w:r>
+      <w:r>
+        <w:rPr>
+          <w:rStyle w:val="OtherTok"/>
+        </w:rPr>
+        <w:t xml:space="preserve">&lt;-</w:t>
+      </w:r>
+      <w:r>
+        <w:rPr>
+          <w:rStyle w:val="NormalTok"/>
+        </w:rPr>
+        <w:t xml:space="preserve"> measureNAprops1 </w:t>
+      </w:r>
+      <w:r>
+        <w:rPr>
+          <w:rStyle w:val="SpecialCharTok"/>
+        </w:rPr>
+        <w:t xml:space="preserve">%&gt;%</w:t>
+      </w:r>
+      <w:r>
+        <w:rPr>
+          <w:rStyle w:val="NormalTok"/>
+        </w:rPr>
+        <w:t xml:space="preserve"> </w:t>
+      </w:r>
+      <w:r>
+        <w:rPr>
+          <w:rStyle w:val="FunctionTok"/>
+        </w:rPr>
+        <w:t xml:space="preserve">slice</w:t>
+      </w:r>
+      <w:r>
+        <w:rPr>
+          <w:rStyle w:val="NormalTok"/>
+        </w:rPr>
+        <w:t xml:space="preserve">(</w:t>
+      </w:r>
+      <w:r>
+        <w:rPr>
+          <w:rStyle w:val="SpecialCharTok"/>
+        </w:rPr>
+        <w:t xml:space="preserve">-</w:t>
+      </w:r>
+      <w:r>
+        <w:rPr>
+          <w:rStyle w:val="FunctionTok"/>
+        </w:rPr>
+        <w:t xml:space="preserve">c</w:t>
+      </w:r>
+      <w:r>
+        <w:rPr>
+          <w:rStyle w:val="NormalTok"/>
+        </w:rPr>
+        <w:t xml:space="preserve">(</w:t>
+      </w:r>
+      <w:r>
+        <w:rPr>
+          <w:rStyle w:val="DecValTok"/>
+        </w:rPr>
+        <w:t xml:space="preserve">1</w:t>
+      </w:r>
+      <w:r>
+        <w:rPr>
+          <w:rStyle w:val="NormalTok"/>
+        </w:rPr>
+        <w:t xml:space="preserve">, </w:t>
+      </w:r>
+      <w:r>
+        <w:rPr>
+          <w:rStyle w:val="DecValTok"/>
+        </w:rPr>
+        <w:t xml:space="preserve">29</w:t>
+      </w:r>
+      <w:r>
+        <w:rPr>
+          <w:rStyle w:val="SpecialCharTok"/>
+        </w:rPr>
+        <w:t xml:space="preserve">:</w:t>
+      </w:r>
+      <w:r>
+        <w:rPr>
+          <w:rStyle w:val="DecValTok"/>
+        </w:rPr>
+        <w:t xml:space="preserve">33</w:t>
+      </w:r>
+      <w:r>
+        <w:rPr>
+          <w:rStyle w:val="NormalTok"/>
+        </w:rPr>
+        <w:t xml:space="preserve">))</w:t>
+      </w:r>
+      <w:r>
+        <w:br/>
+      </w:r>
+      <w:r>
+        <w:br/>
+      </w:r>
+      <w:r>
+        <w:rPr>
+          <w:rStyle w:val="NormalTok"/>
+        </w:rPr>
+        <w:t xml:space="preserve">measureNAsums1 </w:t>
+      </w:r>
+      <w:r>
+        <w:rPr>
+          <w:rStyle w:val="OtherTok"/>
+        </w:rPr>
+        <w:t xml:space="preserve">&lt;-</w:t>
+      </w:r>
+      <w:r>
+        <w:rPr>
+          <w:rStyle w:val="NormalTok"/>
+        </w:rPr>
+        <w:t xml:space="preserve"> </w:t>
+      </w:r>
+      <w:r>
+        <w:rPr>
+          <w:rStyle w:val="FunctionTok"/>
+        </w:rPr>
+        <w:t xml:space="preserve">as.data.frame</w:t>
+      </w:r>
+      <w:r>
+        <w:rPr>
+          <w:rStyle w:val="NormalTok"/>
+        </w:rPr>
+        <w:t xml:space="preserve">(measureNAsums)</w:t>
+      </w:r>
+      <w:r>
+        <w:br/>
+      </w:r>
+      <w:r>
+        <w:rPr>
+          <w:rStyle w:val="NormalTok"/>
+        </w:rPr>
+        <w:t xml:space="preserve">measureNAsums1 </w:t>
+      </w:r>
+      <w:r>
+        <w:rPr>
+          <w:rStyle w:val="OtherTok"/>
+        </w:rPr>
+        <w:t xml:space="preserve">&lt;-</w:t>
+      </w:r>
+      <w:r>
+        <w:rPr>
+          <w:rStyle w:val="NormalTok"/>
+        </w:rPr>
+        <w:t xml:space="preserve"> </w:t>
+      </w:r>
+      <w:r>
+        <w:rPr>
+          <w:rStyle w:val="FunctionTok"/>
+        </w:rPr>
+        <w:t xml:space="preserve">rownames_to_column</w:t>
+      </w:r>
+      <w:r>
+        <w:rPr>
+          <w:rStyle w:val="NormalTok"/>
+        </w:rPr>
+        <w:t xml:space="preserve">(measureNAsums1, </w:t>
+      </w:r>
+      <w:r>
+        <w:rPr>
+          <w:rStyle w:val="StringTok"/>
+        </w:rPr>
+        <w:t xml:space="preserve">"measure_name"</w:t>
+      </w:r>
+      <w:r>
+        <w:rPr>
+          <w:rStyle w:val="NormalTok"/>
+        </w:rPr>
+        <w:t xml:space="preserve">)</w:t>
+      </w:r>
+      <w:r>
+        <w:br/>
+      </w:r>
+      <w:r>
+        <w:rPr>
+          <w:rStyle w:val="NormalTok"/>
+        </w:rPr>
+        <w:t xml:space="preserve">measureNAsums1 </w:t>
+      </w:r>
+      <w:r>
+        <w:rPr>
+          <w:rStyle w:val="OtherTok"/>
+        </w:rPr>
+        <w:t xml:space="preserve">&lt;-</w:t>
+      </w:r>
+      <w:r>
+        <w:rPr>
+          <w:rStyle w:val="NormalTok"/>
+        </w:rPr>
+        <w:t xml:space="preserve"> measureNAsums1 </w:t>
+      </w:r>
+      <w:r>
+        <w:rPr>
+          <w:rStyle w:val="SpecialCharTok"/>
+        </w:rPr>
+        <w:t xml:space="preserve">%&gt;%</w:t>
+      </w:r>
+      <w:r>
+        <w:rPr>
+          <w:rStyle w:val="NormalTok"/>
+        </w:rPr>
+        <w:t xml:space="preserve"> </w:t>
+      </w:r>
+      <w:r>
+        <w:rPr>
+          <w:rStyle w:val="FunctionTok"/>
+        </w:rPr>
+        <w:t xml:space="preserve">slice</w:t>
+      </w:r>
+      <w:r>
+        <w:rPr>
+          <w:rStyle w:val="NormalTok"/>
+        </w:rPr>
+        <w:t xml:space="preserve">(</w:t>
+      </w:r>
+      <w:r>
+        <w:rPr>
+          <w:rStyle w:val="SpecialCharTok"/>
+        </w:rPr>
+        <w:t xml:space="preserve">-</w:t>
+      </w:r>
+      <w:r>
+        <w:rPr>
+          <w:rStyle w:val="FunctionTok"/>
+        </w:rPr>
+        <w:t xml:space="preserve">c</w:t>
+      </w:r>
+      <w:r>
+        <w:rPr>
+          <w:rStyle w:val="NormalTok"/>
+        </w:rPr>
+        <w:t xml:space="preserve">(</w:t>
+      </w:r>
+      <w:r>
+        <w:rPr>
+          <w:rStyle w:val="DecValTok"/>
+        </w:rPr>
+        <w:t xml:space="preserve">1</w:t>
+      </w:r>
+      <w:r>
+        <w:rPr>
+          <w:rStyle w:val="NormalTok"/>
+        </w:rPr>
+        <w:t xml:space="preserve">, </w:t>
+      </w:r>
+      <w:r>
+        <w:rPr>
+          <w:rStyle w:val="DecValTok"/>
+        </w:rPr>
+        <w:t xml:space="preserve">29</w:t>
+      </w:r>
+      <w:r>
+        <w:rPr>
+          <w:rStyle w:val="SpecialCharTok"/>
+        </w:rPr>
+        <w:t xml:space="preserve">:</w:t>
+      </w:r>
+      <w:r>
+        <w:rPr>
+          <w:rStyle w:val="DecValTok"/>
+        </w:rPr>
+        <w:t xml:space="preserve">33</w:t>
+      </w:r>
+      <w:r>
+        <w:rPr>
+          <w:rStyle w:val="NormalTok"/>
+        </w:rPr>
+        <w:t xml:space="preserve">))</w:t>
+      </w:r>
+      <w:r>
+        <w:br/>
+      </w:r>
+      <w:r>
+        <w:br/>
+      </w:r>
+      <w:r>
+        <w:rPr>
+          <w:rStyle w:val="NormalTok"/>
+        </w:rPr>
+        <w:t xml:space="preserve">measureNAs </w:t>
+      </w:r>
+      <w:r>
+        <w:rPr>
+          <w:rStyle w:val="OtherTok"/>
+        </w:rPr>
+        <w:t xml:space="preserve">&lt;-</w:t>
+      </w:r>
+      <w:r>
+        <w:rPr>
+          <w:rStyle w:val="NormalTok"/>
+        </w:rPr>
+        <w:t xml:space="preserve"> </w:t>
+      </w:r>
+      <w:r>
+        <w:rPr>
+          <w:rStyle w:val="FunctionTok"/>
+        </w:rPr>
+        <w:t xml:space="preserve">inner_join</w:t>
+      </w:r>
+      <w:r>
+        <w:rPr>
+          <w:rStyle w:val="NormalTok"/>
+        </w:rPr>
+        <w:t xml:space="preserve">(measureNAprops1, measureNAsums1, </w:t>
+      </w:r>
+      <w:r>
+        <w:rPr>
+          <w:rStyle w:val="AttributeTok"/>
+        </w:rPr>
+        <w:t xml:space="preserve">by =</w:t>
+      </w:r>
+      <w:r>
+        <w:rPr>
+          <w:rStyle w:val="NormalTok"/>
+        </w:rPr>
+        <w:t xml:space="preserve"> </w:t>
+      </w:r>
+      <w:r>
+        <w:rPr>
+          <w:rStyle w:val="StringTok"/>
+        </w:rPr>
+        <w:t xml:space="preserve">"measure_name"</w:t>
+      </w:r>
+      <w:r>
+        <w:rPr>
+          <w:rStyle w:val="NormalTok"/>
+        </w:rPr>
+        <w:t xml:space="preserve">, desc)</w:t>
+      </w:r>
+      <w:r>
+        <w:br/>
+      </w:r>
+      <w:r>
+        <w:br/>
+      </w:r>
+      <w:r>
+        <w:rPr>
+          <w:rStyle w:val="NormalTok"/>
+        </w:rPr>
+        <w:t xml:space="preserve">measureNAs</w:t>
+      </w:r>
+      <w:r>
+        <w:rPr>
+          <w:rStyle w:val="SpecialCharTok"/>
+        </w:rPr>
+        <w:t xml:space="preserve">$</w:t>
+      </w:r>
+      <w:r>
+        <w:rPr>
+          <w:rStyle w:val="NormalTok"/>
+        </w:rPr>
+        <w:t xml:space="preserve">measureNAprops</w:t>
+      </w:r>
+      <w:r>
+        <w:rPr>
+          <w:rStyle w:val="OtherTok"/>
+        </w:rPr>
+        <w:t xml:space="preserve">&lt;-</w:t>
+      </w:r>
+      <w:r>
+        <w:rPr>
+          <w:rStyle w:val="NormalTok"/>
+        </w:rPr>
+        <w:t xml:space="preserve"> </w:t>
+      </w:r>
+      <w:r>
+        <w:rPr>
+          <w:rStyle w:val="FunctionTok"/>
+        </w:rPr>
+        <w:t xml:space="preserve">round</w:t>
+      </w:r>
+      <w:r>
+        <w:rPr>
+          <w:rStyle w:val="NormalTok"/>
+        </w:rPr>
+        <w:t xml:space="preserve">(measureNAs</w:t>
+      </w:r>
+      <w:r>
+        <w:rPr>
+          <w:rStyle w:val="SpecialCharTok"/>
+        </w:rPr>
+        <w:t xml:space="preserve">$</w:t>
+      </w:r>
+      <w:r>
+        <w:rPr>
+          <w:rStyle w:val="NormalTok"/>
+        </w:rPr>
+        <w:t xml:space="preserve">measureNAprops, </w:t>
+      </w:r>
+      <w:r>
+        <w:rPr>
+          <w:rStyle w:val="AttributeTok"/>
+        </w:rPr>
+        <w:t xml:space="preserve">digits=</w:t>
+      </w:r>
+      <w:r>
+        <w:rPr>
+          <w:rStyle w:val="DecValTok"/>
+        </w:rPr>
+        <w:t xml:space="preserve">4</w:t>
+      </w:r>
+      <w:r>
+        <w:rPr>
+          <w:rStyle w:val="NormalTok"/>
+        </w:rPr>
+        <w:t xml:space="preserve">)</w:t>
+      </w:r>
+      <w:r>
+        <w:br/>
+      </w:r>
+      <w:r>
+        <w:br/>
+      </w:r>
+      <w:r>
+        <w:rPr>
+          <w:rStyle w:val="NormalTok"/>
+        </w:rPr>
+        <w:t xml:space="preserve">measureNAs</w:t>
+      </w:r>
+      <w:r>
+        <w:rPr>
+          <w:rStyle w:val="SpecialCharTok"/>
+        </w:rPr>
+        <w:t xml:space="preserve">$</w:t>
+      </w:r>
+      <w:r>
+        <w:rPr>
+          <w:rStyle w:val="NormalTok"/>
+        </w:rPr>
+        <w:t xml:space="preserve">measure_name </w:t>
+      </w:r>
+      <w:r>
+        <w:rPr>
+          <w:rStyle w:val="OtherTok"/>
+        </w:rPr>
+        <w:t xml:space="preserve">&lt;-</w:t>
+      </w:r>
+      <w:r>
+        <w:rPr>
+          <w:rStyle w:val="NormalTok"/>
+        </w:rPr>
+        <w:t xml:space="preserve"> </w:t>
+      </w:r>
+      <w:r>
+        <w:rPr>
+          <w:rStyle w:val="FunctionTok"/>
+        </w:rPr>
+        <w:t xml:space="preserve">fct_reorder</w:t>
+      </w:r>
+      <w:r>
+        <w:rPr>
+          <w:rStyle w:val="NormalTok"/>
+        </w:rPr>
+        <w:t xml:space="preserve">(measureNAs</w:t>
+      </w:r>
+      <w:r>
+        <w:rPr>
+          <w:rStyle w:val="SpecialCharTok"/>
+        </w:rPr>
+        <w:t xml:space="preserve">$</w:t>
+      </w:r>
+      <w:r>
+        <w:rPr>
+          <w:rStyle w:val="NormalTok"/>
+        </w:rPr>
+        <w:t xml:space="preserve">measure_name, measureNAs</w:t>
+      </w:r>
+      <w:r>
+        <w:rPr>
+          <w:rStyle w:val="SpecialCharTok"/>
+        </w:rPr>
+        <w:t xml:space="preserve">$</w:t>
+      </w:r>
+      <w:r>
+        <w:rPr>
+          <w:rStyle w:val="NormalTok"/>
+        </w:rPr>
+        <w:t xml:space="preserve">measureNAsums, </w:t>
+      </w:r>
+      <w:r>
+        <w:rPr>
+          <w:rStyle w:val="AttributeTok"/>
+        </w:rPr>
+        <w:t xml:space="preserve">.desc=</w:t>
+      </w:r>
+      <w:r>
+        <w:rPr>
+          <w:rStyle w:val="ConstantTok"/>
+        </w:rPr>
+        <w:t xml:space="preserve">TRUE</w:t>
+      </w:r>
+      <w:r>
+        <w:rPr>
+          <w:rStyle w:val="NormalTok"/>
+        </w:rPr>
+        <w:t xml:space="preserve">)</w:t>
+      </w:r>
+      <w:r>
+        <w:br/>
+      </w:r>
+      <w:r>
+        <w:br/>
+      </w:r>
+      <w:r>
+        <w:rPr>
+          <w:rStyle w:val="FunctionTok"/>
+        </w:rPr>
+        <w:t xml:space="preserve">str</w:t>
+      </w:r>
+      <w:r>
+        <w:rPr>
+          <w:rStyle w:val="NormalTok"/>
+        </w:rPr>
+        <w:t xml:space="preserve">(measureNAs</w:t>
+      </w:r>
+      <w:r>
+        <w:rPr>
+          <w:rStyle w:val="SpecialCharTok"/>
+        </w:rPr>
+        <w:t xml:space="preserve">$</w:t>
+      </w:r>
+      <w:r>
+        <w:rPr>
+          <w:rStyle w:val="NormalTok"/>
+        </w:rPr>
+        <w:t xml:space="preserve">measure_name)</w:t>
+      </w:r>
+    </w:p>
+    <w:p>
+      <w:pPr>
+        <w:pStyle w:val="SourceCode"/>
+      </w:pPr>
+      <w:r>
+        <w:rPr>
+          <w:rStyle w:val="VerbatimChar"/>
+        </w:rPr>
+        <w:t xml:space="preserve">##  Factor w/ 27 levels "BGl_C","TrHO_C",..: 19 1 20 21 12 9 22 24 23 16 ...</w:t>
+      </w:r>
+    </w:p>
+    <w:p>
+      <w:pPr>
+        <w:pStyle w:val="SourceCode"/>
+      </w:pPr>
+      <w:r>
+        <w:rPr>
+          <w:rStyle w:val="FunctionTok"/>
+        </w:rPr>
+        <w:t xml:space="preserve">ggplot</w:t>
+      </w:r>
+      <w:r>
+        <w:rPr>
+          <w:rStyle w:val="NormalTok"/>
+        </w:rPr>
+        <w:t xml:space="preserve">(</w:t>
+      </w:r>
+      <w:r>
+        <w:rPr>
+          <w:rStyle w:val="AttributeTok"/>
+        </w:rPr>
+        <w:t xml:space="preserve">data=</w:t>
+      </w:r>
+      <w:r>
+        <w:rPr>
+          <w:rStyle w:val="NormalTok"/>
+        </w:rPr>
+        <w:t xml:space="preserve">measureNAs, </w:t>
+      </w:r>
+      <w:r>
+        <w:rPr>
+          <w:rStyle w:val="FunctionTok"/>
+        </w:rPr>
+        <w:t xml:space="preserve">aes</w:t>
+      </w:r>
+      <w:r>
+        <w:rPr>
+          <w:rStyle w:val="NormalTok"/>
+        </w:rPr>
+        <w:t xml:space="preserve">(</w:t>
+      </w:r>
+      <w:r>
+        <w:rPr>
+          <w:rStyle w:val="AttributeTok"/>
+        </w:rPr>
+        <w:t xml:space="preserve">x=</w:t>
+      </w:r>
+      <w:r>
+        <w:rPr>
+          <w:rStyle w:val="NormalTok"/>
+        </w:rPr>
+        <w:t xml:space="preserve">measure_name, </w:t>
+      </w:r>
+      <w:r>
+        <w:rPr>
+          <w:rStyle w:val="AttributeTok"/>
+        </w:rPr>
+        <w:t xml:space="preserve">y=</w:t>
+      </w:r>
+      <w:r>
+        <w:rPr>
+          <w:rStyle w:val="NormalTok"/>
+        </w:rPr>
+        <w:t xml:space="preserve">measureNAsums))</w:t>
+      </w:r>
+      <w:r>
+        <w:rPr>
+          <w:rStyle w:val="SpecialCharTok"/>
+        </w:rPr>
+        <w:t xml:space="preserve">+</w:t>
+      </w:r>
+      <w:r>
+        <w:br/>
+      </w:r>
+      <w:r>
+        <w:rPr>
+          <w:rStyle w:val="NormalTok"/>
+        </w:rPr>
+        <w:t xml:space="preserve">  </w:t>
+      </w:r>
+      <w:r>
+        <w:rPr>
+          <w:rStyle w:val="FunctionTok"/>
+        </w:rPr>
+        <w:t xml:space="preserve">geom_bar</w:t>
+      </w:r>
+      <w:r>
+        <w:rPr>
+          <w:rStyle w:val="NormalTok"/>
+        </w:rPr>
+        <w:t xml:space="preserve">(</w:t>
+      </w:r>
+      <w:r>
+        <w:rPr>
+          <w:rStyle w:val="AttributeTok"/>
+        </w:rPr>
+        <w:t xml:space="preserve">stat=</w:t>
+      </w:r>
+      <w:r>
+        <w:rPr>
+          <w:rStyle w:val="NormalTok"/>
+        </w:rPr>
+        <w:t xml:space="preserve"> </w:t>
+      </w:r>
+      <w:r>
+        <w:rPr>
+          <w:rStyle w:val="StringTok"/>
+        </w:rPr>
+        <w:t xml:space="preserve">"identity"</w:t>
+      </w:r>
+      <w:r>
+        <w:rPr>
+          <w:rStyle w:val="NormalTok"/>
+        </w:rPr>
+        <w:t xml:space="preserve">, </w:t>
+      </w:r>
+      <w:r>
+        <w:rPr>
+          <w:rStyle w:val="AttributeTok"/>
+        </w:rPr>
+        <w:t xml:space="preserve">color=</w:t>
+      </w:r>
+      <w:r>
+        <w:rPr>
+          <w:rStyle w:val="NormalTok"/>
+        </w:rPr>
+        <w:t xml:space="preserve"> </w:t>
+      </w:r>
+      <w:r>
+        <w:rPr>
+          <w:rStyle w:val="StringTok"/>
+        </w:rPr>
+        <w:t xml:space="preserve">"black"</w:t>
+      </w:r>
+      <w:r>
+        <w:rPr>
+          <w:rStyle w:val="NormalTok"/>
+        </w:rPr>
+        <w:t xml:space="preserve">, </w:t>
+      </w:r>
+      <w:r>
+        <w:rPr>
+          <w:rStyle w:val="AttributeTok"/>
+        </w:rPr>
+        <w:t xml:space="preserve">fill =</w:t>
+      </w:r>
+      <w:r>
+        <w:rPr>
+          <w:rStyle w:val="NormalTok"/>
+        </w:rPr>
+        <w:t xml:space="preserve"> </w:t>
+      </w:r>
+      <w:r>
+        <w:rPr>
+          <w:rStyle w:val="StringTok"/>
+        </w:rPr>
+        <w:t xml:space="preserve">"white"</w:t>
+      </w:r>
+      <w:r>
+        <w:rPr>
+          <w:rStyle w:val="NormalTok"/>
+        </w:rPr>
+        <w:t xml:space="preserve">)</w:t>
+      </w:r>
+      <w:r>
+        <w:rPr>
+          <w:rStyle w:val="SpecialCharTok"/>
+        </w:rPr>
+        <w:t xml:space="preserve">+</w:t>
+      </w:r>
+      <w:r>
+        <w:br/>
+      </w:r>
+      <w:r>
+        <w:rPr>
+          <w:rStyle w:val="NormalTok"/>
+        </w:rPr>
+        <w:t xml:space="preserve">  </w:t>
+      </w:r>
+      <w:r>
+        <w:rPr>
+          <w:rStyle w:val="FunctionTok"/>
+        </w:rPr>
+        <w:t xml:space="preserve">theme_bw</w:t>
+      </w:r>
+      <w:r>
+        <w:rPr>
+          <w:rStyle w:val="NormalTok"/>
+        </w:rPr>
+        <w:t xml:space="preserve">()</w:t>
+      </w:r>
+      <w:r>
+        <w:rPr>
+          <w:rStyle w:val="SpecialCharTok"/>
+        </w:rPr>
+        <w:t xml:space="preserve">+</w:t>
+      </w:r>
+      <w:r>
+        <w:rPr>
+          <w:rStyle w:val="FunctionTok"/>
+        </w:rPr>
+        <w:t xml:space="preserve">theme</w:t>
+      </w:r>
+      <w:r>
+        <w:rPr>
+          <w:rStyle w:val="NormalTok"/>
+        </w:rPr>
+        <w:t xml:space="preserve">(</w:t>
+      </w:r>
+      <w:r>
+        <w:rPr>
+          <w:rStyle w:val="AttributeTok"/>
+        </w:rPr>
+        <w:t xml:space="preserve">text=</w:t>
+      </w:r>
+      <w:r>
+        <w:rPr>
+          <w:rStyle w:val="FunctionTok"/>
+        </w:rPr>
+        <w:t xml:space="preserve">element_text</w:t>
+      </w:r>
+      <w:r>
+        <w:rPr>
+          <w:rStyle w:val="NormalTok"/>
+        </w:rPr>
+        <w:t xml:space="preserve">(</w:t>
+      </w:r>
+      <w:r>
+        <w:rPr>
+          <w:rStyle w:val="AttributeTok"/>
+        </w:rPr>
+        <w:t xml:space="preserve">family=</w:t>
+      </w:r>
+      <w:r>
+        <w:rPr>
+          <w:rStyle w:val="NormalTok"/>
+        </w:rPr>
+        <w:t xml:space="preserve"> </w:t>
+      </w:r>
+      <w:r>
+        <w:rPr>
+          <w:rStyle w:val="StringTok"/>
+        </w:rPr>
+        <w:t xml:space="preserve">"Times New Roman"</w:t>
+      </w:r>
+      <w:r>
+        <w:rPr>
+          <w:rStyle w:val="NormalTok"/>
+        </w:rPr>
+        <w:t xml:space="preserve">))</w:t>
+      </w:r>
+      <w:r>
+        <w:rPr>
+          <w:rStyle w:val="SpecialCharTok"/>
+        </w:rPr>
+        <w:t xml:space="preserve">+</w:t>
+      </w:r>
+      <w:r>
+        <w:br/>
+      </w:r>
+      <w:r>
+        <w:rPr>
+          <w:rStyle w:val="NormalTok"/>
+        </w:rPr>
+        <w:t xml:space="preserve">  </w:t>
+      </w:r>
+      <w:r>
+        <w:rPr>
+          <w:rStyle w:val="FunctionTok"/>
+        </w:rPr>
+        <w:t xml:space="preserve">theme</w:t>
+      </w:r>
+      <w:r>
+        <w:rPr>
+          <w:rStyle w:val="NormalTok"/>
+        </w:rPr>
+        <w:t xml:space="preserve">(</w:t>
+      </w:r>
+      <w:r>
+        <w:rPr>
+          <w:rStyle w:val="AttributeTok"/>
+        </w:rPr>
+        <w:t xml:space="preserve">axis.text.x =</w:t>
+      </w:r>
+      <w:r>
+        <w:rPr>
+          <w:rStyle w:val="NormalTok"/>
+        </w:rPr>
+        <w:t xml:space="preserve"> </w:t>
+      </w:r>
+      <w:r>
+        <w:rPr>
+          <w:rStyle w:val="FunctionTok"/>
+        </w:rPr>
+        <w:t xml:space="preserve">element_text</w:t>
+      </w:r>
+      <w:r>
+        <w:rPr>
+          <w:rStyle w:val="NormalTok"/>
+        </w:rPr>
+        <w:t xml:space="preserve">(</w:t>
+      </w:r>
+      <w:r>
+        <w:rPr>
+          <w:rStyle w:val="AttributeTok"/>
+        </w:rPr>
+        <w:t xml:space="preserve">angle =</w:t>
+      </w:r>
+      <w:r>
+        <w:rPr>
+          <w:rStyle w:val="NormalTok"/>
+        </w:rPr>
+        <w:t xml:space="preserve"> </w:t>
+      </w:r>
+      <w:r>
+        <w:rPr>
+          <w:rStyle w:val="DecValTok"/>
+        </w:rPr>
+        <w:t xml:space="preserve">45</w:t>
+      </w:r>
+      <w:r>
+        <w:rPr>
+          <w:rStyle w:val="NormalTok"/>
+        </w:rPr>
+        <w:t xml:space="preserve">, </w:t>
+      </w:r>
+      <w:r>
+        <w:rPr>
+          <w:rStyle w:val="AttributeTok"/>
+        </w:rPr>
+        <w:t xml:space="preserve">vjust=</w:t>
+      </w:r>
+      <w:r>
+        <w:rPr>
+          <w:rStyle w:val="FloatTok"/>
+        </w:rPr>
+        <w:t xml:space="preserve">0.7</w:t>
+      </w:r>
+      <w:r>
+        <w:rPr>
+          <w:rStyle w:val="NormalTok"/>
+        </w:rPr>
+        <w:t xml:space="preserve">))</w:t>
+      </w:r>
+      <w:r>
+        <w:rPr>
+          <w:rStyle w:val="SpecialCharTok"/>
+        </w:rPr>
+        <w:t xml:space="preserve">+</w:t>
+      </w:r>
+      <w:r>
+        <w:br/>
+      </w:r>
+      <w:r>
+        <w:rPr>
+          <w:rStyle w:val="NormalTok"/>
+        </w:rPr>
+        <w:t xml:space="preserve">  </w:t>
+      </w:r>
+      <w:r>
+        <w:rPr>
+          <w:rStyle w:val="FunctionTok"/>
+        </w:rPr>
+        <w:t xml:space="preserve">labs</w:t>
+      </w:r>
+      <w:r>
+        <w:rPr>
+          <w:rStyle w:val="NormalTok"/>
+        </w:rPr>
+        <w:t xml:space="preserve">(</w:t>
+      </w:r>
+      <w:r>
+        <w:rPr>
+          <w:rStyle w:val="AttributeTok"/>
+        </w:rPr>
+        <w:t xml:space="preserve">title=</w:t>
+      </w:r>
+      <w:r>
+        <w:rPr>
+          <w:rStyle w:val="StringTok"/>
+        </w:rPr>
+        <w:t xml:space="preserve">"Missing Values by Measurement Location (Count)"</w:t>
+      </w:r>
+      <w:r>
+        <w:rPr>
+          <w:rStyle w:val="NormalTok"/>
+        </w:rPr>
+        <w:t xml:space="preserve">,</w:t>
+      </w:r>
+      <w:r>
+        <w:br/>
+      </w:r>
+      <w:r>
+        <w:rPr>
+          <w:rStyle w:val="NormalTok"/>
+        </w:rPr>
+        <w:t xml:space="preserve">       </w:t>
+      </w:r>
+      <w:r>
+        <w:rPr>
+          <w:rStyle w:val="AttributeTok"/>
+        </w:rPr>
+        <w:t xml:space="preserve">y=</w:t>
+      </w:r>
+      <w:r>
+        <w:rPr>
+          <w:rStyle w:val="StringTok"/>
+        </w:rPr>
+        <w:t xml:space="preserve">"Count of Missing Values"</w:t>
+      </w:r>
+      <w:r>
+        <w:rPr>
+          <w:rStyle w:val="NormalTok"/>
+        </w:rPr>
+        <w:t xml:space="preserve">,</w:t>
+      </w:r>
+      <w:r>
+        <w:br/>
+      </w:r>
+      <w:r>
+        <w:rPr>
+          <w:rStyle w:val="NormalTok"/>
+        </w:rPr>
+        <w:t xml:space="preserve">       </w:t>
+      </w:r>
+      <w:r>
+        <w:rPr>
+          <w:rStyle w:val="AttributeTok"/>
+        </w:rPr>
+        <w:t xml:space="preserve">x=</w:t>
+      </w:r>
+      <w:r>
+        <w:rPr>
+          <w:rStyle w:val="StringTok"/>
+        </w:rPr>
+        <w:t xml:space="preserve">"Measure Abbreviation (see Appendix B)"</w:t>
+      </w:r>
+      <w:r>
+        <w:rPr>
+          <w:rStyle w:val="NormalTok"/>
+        </w:rPr>
+        <w:t xml:space="preserve">)</w:t>
+      </w:r>
+    </w:p>
+    <w:p>
+      <w:pPr>
+        <w:pStyle w:val="FirstParagraph"/>
+      </w:pPr>
+      <w:r>
+        <w:drawing>
+          <wp:inline>
+            <wp:extent cx="5334000" cy="2000250"/>
+            <wp:effectExtent b="0" l="0" r="0" t="0"/>
+            <wp:docPr descr="" title="" id="63" name="Picture"/>
+            <a:graphic>
+              <a:graphicData uri="http://schemas.openxmlformats.org/drawingml/2006/picture">
+                <pic:pic>
+                  <pic:nvPicPr>
+                    <pic:cNvPr descr="removing-visual-outliers_files/figure-docx/unnamed-chunk-4-1.png" id="64" name="Picture"/>
+                    <pic:cNvPicPr>
+                      <a:picLocks noChangeArrowheads="1" noChangeAspect="1"/>
+                    </pic:cNvPicPr>
+                  </pic:nvPicPr>
+                  <pic:blipFill>
+                    <a:blip r:embed="rId62"/>
+                    <a:stretch>
+                      <a:fillRect/>
+                    </a:stretch>
+                  </pic:blipFill>
+                  <pic:spPr bwMode="auto">
+                    <a:xfrm>
+                      <a:off x="0" y="0"/>
+                      <a:ext cx="5334000" cy="2000250"/>
+                    </a:xfrm>
+                    <a:prstGeom prst="rect">
+                      <a:avLst/>
+                    </a:prstGeom>
+                    <a:noFill/>
+                    <a:ln w="9525">
+                      <a:noFill/>
+                      <a:headEnd/>
+                      <a:tailEnd/>
+                    </a:ln>
+                  </pic:spPr>
+                </pic:pic>
+              </a:graphicData>
+            </a:graphic>
+          </wp:inline>
+        </w:drawing>
+      </w:r>
+    </w:p>
     <w:sectPr/>
   </w:body>
 </w:document>

</xml_diff>